<commit_message>
Add C1, delete OHM, add gitignore
</commit_message>
<xml_diff>
--- a/Connor Svrcek Resume.docx
+++ b/Connor Svrcek Resume.docx
@@ -48,7 +48,7 @@
           <w:b/>
           <w:sz w:val="18"/>
         </w:rPr>
-        <w:t>523 Packard St. Apt #1</w:t>
+        <w:t>123</w:t>
       </w:r>
       <w:r>
         <w:rPr>
@@ -58,6 +58,48 @@
         </w:rPr>
         <w:t xml:space="preserve"> </w:t>
       </w:r>
+      <w:proofErr w:type="spellStart"/>
+      <w:r>
+        <w:rPr>
+          <w:rFonts w:ascii="Rockwell" w:eastAsia="Rockwell" w:hAnsi="Rockwell" w:cs="Rockwell"/>
+          <w:b/>
+          <w:sz w:val="18"/>
+        </w:rPr>
+        <w:t>Cloverbrook</w:t>
+      </w:r>
+      <w:proofErr w:type="spellEnd"/>
+      <w:r>
+        <w:rPr>
+          <w:rFonts w:ascii="Rockwell" w:eastAsia="Rockwell" w:hAnsi="Rockwell" w:cs="Rockwell"/>
+          <w:b/>
+          <w:sz w:val="18"/>
+        </w:rPr>
+        <w:t xml:space="preserve"> </w:t>
+      </w:r>
+      <w:r>
+        <w:rPr>
+          <w:rFonts w:ascii="Rockwell" w:eastAsia="Rockwell" w:hAnsi="Rockwell" w:cs="Rockwell"/>
+          <w:b/>
+          <w:sz w:val="18"/>
+        </w:rPr>
+        <w:t>Dr</w:t>
+      </w:r>
+      <w:r>
+        <w:rPr>
+          <w:rFonts w:ascii="Rockwell" w:eastAsia="Rockwell" w:hAnsi="Rockwell" w:cs="Rockwell"/>
+          <w:b/>
+          <w:sz w:val="18"/>
+        </w:rPr>
+        <w:t>.</w:t>
+      </w:r>
+      <w:r>
+        <w:rPr>
+          <w:rFonts w:ascii="Rockwell" w:eastAsia="Rockwell" w:hAnsi="Rockwell" w:cs="Rockwell"/>
+          <w:b/>
+          <w:sz w:val="18"/>
+        </w:rPr>
+        <w:t xml:space="preserve"> </w:t>
+      </w:r>
       <w:r>
         <w:rPr>
           <w:rFonts w:ascii="Wingdings 2" w:eastAsia="Wingdings 2" w:hAnsi="Wingdings 2" w:cs="Wingdings 2"/>
@@ -71,7 +113,7 @@
           <w:b/>
           <w:sz w:val="18"/>
         </w:rPr>
-        <w:t xml:space="preserve"> Ann Arbor, MI 4810</w:t>
+        <w:t xml:space="preserve"> Owosso</w:t>
       </w:r>
       <w:r>
         <w:rPr>
@@ -79,7 +121,15 @@
           <w:b/>
           <w:sz w:val="18"/>
         </w:rPr>
-        <w:t>4</w:t>
+        <w:t xml:space="preserve">, MI </w:t>
+      </w:r>
+      <w:r>
+        <w:rPr>
+          <w:rFonts w:ascii="Rockwell" w:eastAsia="Rockwell" w:hAnsi="Rockwell" w:cs="Rockwell"/>
+          <w:b/>
+          <w:sz w:val="18"/>
+        </w:rPr>
+        <w:t>48867</w:t>
       </w:r>
     </w:p>
     <w:p>
@@ -179,8 +229,18 @@
           <w:b/>
           <w:sz w:val="18"/>
         </w:rPr>
-        <w:t xml:space="preserve"> github.com/csvrcek</w:t>
-      </w:r>
+        <w:t xml:space="preserve"> github.com/</w:t>
+      </w:r>
+      <w:proofErr w:type="spellStart"/>
+      <w:r>
+        <w:rPr>
+          <w:rFonts w:ascii="Rockwell" w:eastAsia="Wingdings 2" w:hAnsi="Rockwell" w:cs="Wingdings 2"/>
+          <w:b/>
+          <w:sz w:val="18"/>
+        </w:rPr>
+        <w:t>csvrcek</w:t>
+      </w:r>
+      <w:proofErr w:type="spellEnd"/>
     </w:p>
     <w:p>
       <w:pPr>
@@ -241,15 +301,15 @@
           <w:i/>
           <w:sz w:val="18"/>
         </w:rPr>
-        <w:t xml:space="preserve"> Web Development </w:t>
-      </w:r>
-      <w:r>
-        <w:rPr>
-          <w:rFonts w:ascii="Rockwell" w:hAnsi="Rockwell"/>
-          <w:i/>
-          <w:sz w:val="18"/>
-        </w:rPr>
-        <w:t>for the summer of 2019</w:t>
+        <w:t xml:space="preserve"> Web Developm</w:t>
+      </w:r>
+      <w:r>
+        <w:rPr>
+          <w:rFonts w:ascii="Rockwell" w:hAnsi="Rockwell"/>
+          <w:i/>
+          <w:sz w:val="18"/>
+        </w:rPr>
+        <w:t>ent, post 2020 graduation</w:t>
       </w:r>
     </w:p>
     <w:p>
@@ -263,7 +323,6 @@
         </w:rPr>
       </w:pPr>
     </w:p>
-    <w:bookmarkStart w:id="0" w:name="_GoBack"/>
     <w:p>
       <w:pPr>
         <w:pStyle w:val="Heading1"/>
@@ -395,7 +454,6 @@
         </w:rPr>
         <w:t>Education</w:t>
       </w:r>
-      <w:bookmarkEnd w:id="0"/>
     </w:p>
     <w:p>
       <w:pPr>
@@ -780,16 +838,26 @@
         </w:rPr>
       </w:pPr>
       <w:r>
-        <w:t xml:space="preserve">Michigan Hackers </w:t>
+        <w:t xml:space="preserve">Capital </w:t>
+      </w:r>
+      <w:proofErr w:type="gramStart"/>
+      <w:r>
+        <w:t xml:space="preserve">One </w:t>
+      </w:r>
+      <w:r>
+        <w:t xml:space="preserve"> –</w:t>
+      </w:r>
+      <w:proofErr w:type="gramEnd"/>
+      <w:r>
+        <w:t xml:space="preserve"> </w:t>
       </w:r>
       <w:r>
         <w:rPr>
           <w:b w:val="0"/>
-        </w:rPr>
-        <w:t>–</w:t>
-      </w:r>
-      <w:r>
-        <w:t xml:space="preserve"> </w:t>
+          <w:i/>
+          <w:sz w:val="18"/>
+        </w:rPr>
+        <w:t>Software Engineering Intern</w:t>
       </w:r>
       <w:r>
         <w:rPr>
@@ -797,15 +865,14 @@
           <w:i/>
           <w:sz w:val="18"/>
         </w:rPr>
-        <w:t>President</w:t>
+        <w:t xml:space="preserve">, </w:t>
       </w:r>
       <w:r>
         <w:rPr>
           <w:b w:val="0"/>
-          <w:i/>
-          <w:sz w:val="18"/>
-        </w:rPr>
-        <w:t xml:space="preserve">, </w:t>
+          <w:sz w:val="18"/>
+        </w:rPr>
+        <w:t>Richmond, VA</w:t>
       </w:r>
       <w:r>
         <w:rPr>
@@ -813,7 +880,44 @@
           <w:i/>
           <w:sz w:val="18"/>
         </w:rPr>
-        <w:t xml:space="preserve">iOS Developer, </w:t>
+        <w:tab/>
+      </w:r>
+      <w:r>
+        <w:rPr>
+          <w:i/>
+          <w:sz w:val="18"/>
+        </w:rPr>
+        <w:tab/>
+      </w:r>
+      <w:r>
+        <w:rPr>
+          <w:i/>
+          <w:sz w:val="18"/>
+        </w:rPr>
+        <w:tab/>
+        <w:t xml:space="preserve">              </w:t>
+      </w:r>
+      <w:r>
+        <w:rPr>
+          <w:i/>
+          <w:sz w:val="18"/>
+        </w:rPr>
+        <w:tab/>
+      </w:r>
+      <w:r>
+        <w:rPr>
+          <w:i/>
+          <w:sz w:val="18"/>
+        </w:rPr>
+        <w:tab/>
+      </w:r>
+      <w:r>
+        <w:rPr>
+          <w:i/>
+          <w:sz w:val="18"/>
+        </w:rPr>
+        <w:tab/>
+        <w:t xml:space="preserve">              </w:t>
       </w:r>
       <w:r>
         <w:rPr>
@@ -821,7 +925,7 @@
           <w:i/>
           <w:sz w:val="18"/>
         </w:rPr>
-        <w:t xml:space="preserve">Security </w:t>
+        <w:t>June</w:t>
       </w:r>
       <w:r>
         <w:rPr>
@@ -829,7 +933,7 @@
           <w:i/>
           <w:sz w:val="18"/>
         </w:rPr>
-        <w:t>Core Team</w:t>
+        <w:t xml:space="preserve"> 201</w:t>
       </w:r>
       <w:r>
         <w:rPr>
@@ -837,71 +941,15 @@
           <w:i/>
           <w:sz w:val="18"/>
         </w:rPr>
-        <w:t xml:space="preserve"> </w:t>
+        <w:t>9</w:t>
       </w:r>
       <w:r>
         <w:rPr>
           <w:b w:val="0"/>
-          <w:sz w:val="18"/>
-        </w:rPr>
-        <w:t>Ann Arbor, MI</w:t>
-      </w:r>
-      <w:r>
-        <w:rPr>
-          <w:b w:val="0"/>
-          <w:i/>
-          <w:sz w:val="18"/>
-        </w:rPr>
-        <w:tab/>
-      </w:r>
-      <w:r>
-        <w:rPr>
-          <w:b w:val="0"/>
-          <w:i/>
-          <w:sz w:val="18"/>
-        </w:rPr>
-        <w:tab/>
-      </w:r>
-      <w:r>
-        <w:rPr>
-          <w:b w:val="0"/>
-          <w:i/>
-          <w:sz w:val="18"/>
-        </w:rPr>
-        <w:tab/>
-        <w:t xml:space="preserve">               </w:t>
-      </w:r>
-      <w:r>
-        <w:rPr>
-          <w:b w:val="0"/>
-          <w:i/>
-          <w:sz w:val="18"/>
-        </w:rPr>
-        <w:t>Jan</w:t>
-      </w:r>
-      <w:r>
-        <w:rPr>
-          <w:b w:val="0"/>
-          <w:i/>
-          <w:sz w:val="18"/>
-        </w:rPr>
-        <w:t xml:space="preserve"> 2017</w:t>
-      </w:r>
-      <w:r>
-        <w:rPr>
-          <w:b w:val="0"/>
-          <w:i/>
-          <w:sz w:val="18"/>
-        </w:rPr>
-        <w:t xml:space="preserve"> </w:t>
-      </w:r>
-      <w:r>
-        <w:rPr>
-          <w:b w:val="0"/>
-          <w:i/>
-          <w:sz w:val="18"/>
-        </w:rPr>
-        <w:t xml:space="preserve">– </w:t>
+          <w:i/>
+          <w:sz w:val="18"/>
+        </w:rPr>
+        <w:t xml:space="preserve"> – </w:t>
       </w:r>
       <w:r>
         <w:rPr>
@@ -928,7 +976,7 @@
           <w:sz w:val="18"/>
           <w:szCs w:val="18"/>
         </w:rPr>
-        <w:t>An organization devoted to enhancing its member’s programming passions and building a CS community</w:t>
+        <w:t>Fortune 100 bank holding &amp; credit card corporation</w:t>
       </w:r>
     </w:p>
     <w:p>
@@ -940,17 +988,37 @@
         </w:numPr>
         <w:rPr>
           <w:rFonts w:ascii="Rockwell" w:hAnsi="Rockwell"/>
-          <w:sz w:val="18"/>
-          <w:szCs w:val="18"/>
-        </w:rPr>
-      </w:pPr>
-      <w:r>
-        <w:rPr>
-          <w:rFonts w:ascii="Rockwell" w:hAnsi="Rockwell"/>
-          <w:sz w:val="18"/>
-          <w:szCs w:val="18"/>
-        </w:rPr>
-        <w:t>Ran weekly core team meetings, weekly executive board meetings to move groups forward and problem solve</w:t>
+          <w:b/>
+          <w:bCs/>
+          <w:sz w:val="18"/>
+          <w:szCs w:val="18"/>
+        </w:rPr>
+      </w:pPr>
+      <w:r>
+        <w:rPr>
+          <w:rFonts w:ascii="Rockwell" w:hAnsi="Rockwell"/>
+          <w:sz w:val="18"/>
+          <w:szCs w:val="18"/>
+        </w:rPr>
+        <w:t xml:space="preserve">Supported transition of </w:t>
+      </w:r>
+      <w:proofErr w:type="spellStart"/>
+      <w:r>
+        <w:rPr>
+          <w:rFonts w:ascii="Rockwell" w:hAnsi="Rockwell"/>
+          <w:sz w:val="18"/>
+          <w:szCs w:val="18"/>
+        </w:rPr>
+        <w:t>Wikibuy</w:t>
+      </w:r>
+      <w:proofErr w:type="spellEnd"/>
+      <w:r>
+        <w:rPr>
+          <w:rFonts w:ascii="Rockwell" w:hAnsi="Rockwell"/>
+          <w:sz w:val="18"/>
+          <w:szCs w:val="18"/>
+        </w:rPr>
+        <w:t xml:space="preserve"> acquisition</w:t>
       </w:r>
     </w:p>
     <w:p>
@@ -962,17 +1030,59 @@
         </w:numPr>
         <w:rPr>
           <w:rFonts w:ascii="Rockwell" w:hAnsi="Rockwell"/>
-          <w:sz w:val="18"/>
-          <w:szCs w:val="18"/>
-        </w:rPr>
-      </w:pPr>
-      <w:r>
-        <w:rPr>
-          <w:rFonts w:ascii="Rockwell" w:hAnsi="Rockwell"/>
-          <w:sz w:val="18"/>
-          <w:szCs w:val="18"/>
-        </w:rPr>
-        <w:t>Organized events hosted by org including tech talks, professional events, and programming competitions</w:t>
+          <w:b/>
+          <w:bCs/>
+          <w:sz w:val="18"/>
+          <w:szCs w:val="18"/>
+        </w:rPr>
+      </w:pPr>
+      <w:r>
+        <w:rPr>
+          <w:rFonts w:ascii="Rockwell" w:hAnsi="Rockwell"/>
+          <w:sz w:val="18"/>
+          <w:szCs w:val="18"/>
+        </w:rPr>
+        <w:t>Migra</w:t>
+      </w:r>
+      <w:r>
+        <w:rPr>
+          <w:rFonts w:ascii="Rockwell" w:hAnsi="Rockwell"/>
+          <w:sz w:val="18"/>
+          <w:szCs w:val="18"/>
+        </w:rPr>
+        <w:t>t</w:t>
+      </w:r>
+      <w:r>
+        <w:rPr>
+          <w:rFonts w:ascii="Rockwell" w:hAnsi="Rockwell"/>
+          <w:sz w:val="18"/>
+          <w:szCs w:val="18"/>
+        </w:rPr>
+        <w:t>ed acquired company’s services into Capital One’s infrastruc</w:t>
+      </w:r>
+      <w:r>
+        <w:rPr>
+          <w:rFonts w:ascii="Rockwell" w:hAnsi="Rockwell"/>
+          <w:sz w:val="18"/>
+          <w:szCs w:val="18"/>
+        </w:rPr>
+        <w:t>ture</w:t>
+      </w:r>
+      <w:r>
+        <w:rPr>
+          <w:rFonts w:ascii="Rockwell" w:hAnsi="Rockwell"/>
+          <w:sz w:val="18"/>
+          <w:szCs w:val="18"/>
+        </w:rPr>
+        <w:t xml:space="preserve"> </w:t>
+      </w:r>
+      <w:r>
+        <w:rPr>
+          <w:rFonts w:ascii="Rockwell" w:hAnsi="Rockwell"/>
+          <w:sz w:val="18"/>
+          <w:szCs w:val="18"/>
+        </w:rPr>
+        <w:t>to improve testing quality</w:t>
       </w:r>
     </w:p>
     <w:p>
@@ -984,25 +1094,235 @@
         </w:numPr>
         <w:rPr>
           <w:rFonts w:ascii="Rockwell" w:hAnsi="Rockwell"/>
-          <w:sz w:val="18"/>
-          <w:szCs w:val="18"/>
-        </w:rPr>
-      </w:pPr>
-      <w:r>
-        <w:rPr>
-          <w:rFonts w:ascii="Rockwell" w:hAnsi="Rockwell"/>
-          <w:sz w:val="18"/>
-          <w:szCs w:val="18"/>
-        </w:rPr>
-        <w:t xml:space="preserve">Motivated core team to accomplish project goals and </w:t>
-      </w:r>
-      <w:r>
-        <w:rPr>
-          <w:rFonts w:ascii="Rockwell" w:hAnsi="Rockwell"/>
-          <w:sz w:val="18"/>
-          <w:szCs w:val="18"/>
-        </w:rPr>
-        <w:t>get them excited about the work they did</w:t>
+          <w:b/>
+          <w:bCs/>
+          <w:sz w:val="18"/>
+          <w:szCs w:val="18"/>
+        </w:rPr>
+      </w:pPr>
+      <w:r>
+        <w:rPr>
+          <w:rFonts w:ascii="Rockwell" w:hAnsi="Rockwell"/>
+          <w:sz w:val="18"/>
+          <w:szCs w:val="18"/>
+        </w:rPr>
+        <w:t xml:space="preserve">Worked with </w:t>
+      </w:r>
+      <w:r>
+        <w:rPr>
+          <w:rFonts w:ascii="Rockwell" w:hAnsi="Rockwell"/>
+          <w:b/>
+          <w:bCs/>
+          <w:sz w:val="18"/>
+          <w:szCs w:val="18"/>
+        </w:rPr>
+        <w:t xml:space="preserve">AWS, Marathon, Cassandra, </w:t>
+      </w:r>
+      <w:r>
+        <w:rPr>
+          <w:rFonts w:ascii="Rockwell" w:hAnsi="Rockwell"/>
+          <w:b/>
+          <w:bCs/>
+          <w:sz w:val="18"/>
+          <w:szCs w:val="18"/>
+        </w:rPr>
+        <w:t xml:space="preserve">Elasticsearch, </w:t>
+      </w:r>
+      <w:r>
+        <w:rPr>
+          <w:rFonts w:ascii="Rockwell" w:hAnsi="Rockwell"/>
+          <w:sz w:val="18"/>
+          <w:szCs w:val="18"/>
+        </w:rPr>
+        <w:t xml:space="preserve">and </w:t>
+      </w:r>
+      <w:r>
+        <w:rPr>
+          <w:rFonts w:ascii="Rockwell" w:hAnsi="Rockwell"/>
+          <w:b/>
+          <w:bCs/>
+          <w:sz w:val="18"/>
+          <w:szCs w:val="18"/>
+        </w:rPr>
+        <w:t xml:space="preserve">Terraform </w:t>
+      </w:r>
+      <w:r>
+        <w:rPr>
+          <w:rFonts w:ascii="Rockwell" w:hAnsi="Rockwell"/>
+          <w:sz w:val="18"/>
+          <w:szCs w:val="18"/>
+        </w:rPr>
+        <w:t>to deploy services and build infrastructure</w:t>
+      </w:r>
+    </w:p>
+    <w:p>
+      <w:pPr>
+        <w:pStyle w:val="Heading2"/>
+        <w:ind w:left="0" w:firstLine="0"/>
+        <w:rPr>
+          <w:b w:val="0"/>
+          <w:i/>
+          <w:sz w:val="18"/>
+        </w:rPr>
+      </w:pPr>
+      <w:r>
+        <w:t xml:space="preserve">Michigan Hackers </w:t>
+      </w:r>
+      <w:r>
+        <w:rPr>
+          <w:b w:val="0"/>
+        </w:rPr>
+        <w:t>–</w:t>
+      </w:r>
+      <w:r>
+        <w:t xml:space="preserve"> </w:t>
+      </w:r>
+      <w:r>
+        <w:rPr>
+          <w:b w:val="0"/>
+          <w:i/>
+          <w:sz w:val="18"/>
+        </w:rPr>
+        <w:t>President</w:t>
+      </w:r>
+      <w:r>
+        <w:rPr>
+          <w:b w:val="0"/>
+          <w:i/>
+          <w:sz w:val="18"/>
+        </w:rPr>
+        <w:t xml:space="preserve">, </w:t>
+      </w:r>
+      <w:r>
+        <w:rPr>
+          <w:b w:val="0"/>
+          <w:i/>
+          <w:sz w:val="18"/>
+        </w:rPr>
+        <w:t xml:space="preserve">iOS Developer, </w:t>
+      </w:r>
+      <w:r>
+        <w:rPr>
+          <w:b w:val="0"/>
+          <w:i/>
+          <w:sz w:val="18"/>
+        </w:rPr>
+        <w:t xml:space="preserve">Security </w:t>
+      </w:r>
+      <w:r>
+        <w:rPr>
+          <w:b w:val="0"/>
+          <w:i/>
+          <w:sz w:val="18"/>
+        </w:rPr>
+        <w:t>Core Team</w:t>
+      </w:r>
+      <w:r>
+        <w:rPr>
+          <w:b w:val="0"/>
+          <w:i/>
+          <w:sz w:val="18"/>
+        </w:rPr>
+        <w:t>,</w:t>
+      </w:r>
+      <w:r>
+        <w:rPr>
+          <w:b w:val="0"/>
+          <w:i/>
+          <w:sz w:val="18"/>
+        </w:rPr>
+        <w:t xml:space="preserve"> </w:t>
+      </w:r>
+      <w:r>
+        <w:rPr>
+          <w:b w:val="0"/>
+          <w:sz w:val="18"/>
+        </w:rPr>
+        <w:t>Ann Arbor, MI</w:t>
+      </w:r>
+      <w:r>
+        <w:rPr>
+          <w:b w:val="0"/>
+          <w:i/>
+          <w:sz w:val="18"/>
+        </w:rPr>
+        <w:tab/>
+      </w:r>
+      <w:r>
+        <w:rPr>
+          <w:b w:val="0"/>
+          <w:i/>
+          <w:sz w:val="18"/>
+        </w:rPr>
+        <w:tab/>
+      </w:r>
+      <w:r>
+        <w:rPr>
+          <w:b w:val="0"/>
+          <w:i/>
+          <w:sz w:val="18"/>
+        </w:rPr>
+        <w:tab/>
+        <w:t xml:space="preserve">               </w:t>
+      </w:r>
+      <w:r>
+        <w:rPr>
+          <w:b w:val="0"/>
+          <w:i/>
+          <w:sz w:val="18"/>
+        </w:rPr>
+        <w:t>Jan</w:t>
+      </w:r>
+      <w:r>
+        <w:rPr>
+          <w:b w:val="0"/>
+          <w:i/>
+          <w:sz w:val="18"/>
+        </w:rPr>
+        <w:t xml:space="preserve"> 2017</w:t>
+      </w:r>
+      <w:r>
+        <w:rPr>
+          <w:b w:val="0"/>
+          <w:i/>
+          <w:sz w:val="18"/>
+        </w:rPr>
+        <w:t xml:space="preserve"> </w:t>
+      </w:r>
+      <w:r>
+        <w:rPr>
+          <w:b w:val="0"/>
+          <w:i/>
+          <w:sz w:val="18"/>
+        </w:rPr>
+        <w:t xml:space="preserve">– </w:t>
+      </w:r>
+      <w:r>
+        <w:rPr>
+          <w:b w:val="0"/>
+          <w:i/>
+          <w:sz w:val="18"/>
+        </w:rPr>
+        <w:t>Pres</w:t>
+      </w:r>
+    </w:p>
+    <w:p>
+      <w:pPr>
+        <w:rPr>
+          <w:rFonts w:ascii="Rockwell" w:hAnsi="Rockwell"/>
+          <w:i/>
+          <w:sz w:val="18"/>
+          <w:szCs w:val="18"/>
+        </w:rPr>
+      </w:pPr>
+      <w:r>
+        <w:rPr>
+          <w:rFonts w:ascii="Rockwell" w:hAnsi="Rockwell"/>
+          <w:i/>
+          <w:sz w:val="18"/>
+          <w:szCs w:val="18"/>
+        </w:rPr>
+        <w:t>An organization devoted to enhancing its member’s programming passions and building a CS community</w:t>
       </w:r>
     </w:p>
     <w:p>
@@ -1024,110 +1344,7 @@
           <w:sz w:val="18"/>
           <w:szCs w:val="18"/>
         </w:rPr>
-        <w:t xml:space="preserve">Built club’s </w:t>
-      </w:r>
-      <w:r>
-        <w:rPr>
-          <w:rFonts w:ascii="Rockwell" w:hAnsi="Rockwell"/>
-          <w:b/>
-          <w:sz w:val="18"/>
-          <w:szCs w:val="18"/>
-        </w:rPr>
-        <w:t>iOS</w:t>
-      </w:r>
-      <w:r>
-        <w:rPr>
-          <w:rFonts w:ascii="Rockwell" w:hAnsi="Rockwell"/>
-          <w:sz w:val="18"/>
-          <w:szCs w:val="18"/>
-        </w:rPr>
-        <w:t xml:space="preserve"> app using </w:t>
-      </w:r>
-      <w:r>
-        <w:rPr>
-          <w:rFonts w:ascii="Rockwell" w:hAnsi="Rockwell"/>
-          <w:b/>
-          <w:sz w:val="18"/>
-          <w:szCs w:val="18"/>
-        </w:rPr>
-        <w:t>Swift</w:t>
-      </w:r>
-      <w:r>
-        <w:rPr>
-          <w:rFonts w:ascii="Rockwell" w:hAnsi="Rockwell"/>
-          <w:sz w:val="18"/>
-          <w:szCs w:val="18"/>
-        </w:rPr>
-        <w:t xml:space="preserve"> and </w:t>
-      </w:r>
-      <w:r>
-        <w:rPr>
-          <w:rFonts w:ascii="Rockwell" w:hAnsi="Rockwell"/>
-          <w:b/>
-          <w:sz w:val="18"/>
-          <w:szCs w:val="18"/>
-        </w:rPr>
-        <w:t>CocoaPod</w:t>
-      </w:r>
-      <w:r>
-        <w:rPr>
-          <w:rFonts w:ascii="Rockwell" w:hAnsi="Rockwell"/>
-          <w:b/>
-          <w:sz w:val="18"/>
-          <w:szCs w:val="18"/>
-        </w:rPr>
-        <w:t>s</w:t>
-      </w:r>
-      <w:r>
-        <w:rPr>
-          <w:rFonts w:ascii="Rockwell" w:hAnsi="Rockwell"/>
-          <w:sz w:val="18"/>
-          <w:szCs w:val="18"/>
-        </w:rPr>
-        <w:t xml:space="preserve"> </w:t>
-      </w:r>
-      <w:r>
-        <w:rPr>
-          <w:rFonts w:ascii="Rockwell" w:hAnsi="Rockwell"/>
-          <w:b/>
-          <w:sz w:val="18"/>
-          <w:szCs w:val="18"/>
-        </w:rPr>
-        <w:t>frameworks</w:t>
-      </w:r>
-      <w:r>
-        <w:rPr>
-          <w:rFonts w:ascii="Rockwell" w:hAnsi="Rockwell"/>
-          <w:sz w:val="18"/>
-          <w:szCs w:val="18"/>
-        </w:rPr>
-        <w:t xml:space="preserve"> including </w:t>
-      </w:r>
-      <w:r>
-        <w:rPr>
-          <w:rFonts w:ascii="Rockwell" w:hAnsi="Rockwell"/>
-          <w:b/>
-          <w:sz w:val="18"/>
-          <w:szCs w:val="18"/>
-        </w:rPr>
-        <w:t>IGListKit</w:t>
-      </w:r>
-      <w:r>
-        <w:rPr>
-          <w:rFonts w:ascii="Rockwell" w:hAnsi="Rockwell"/>
-          <w:sz w:val="18"/>
-          <w:szCs w:val="18"/>
-        </w:rPr>
-        <w:t xml:space="preserve"> and </w:t>
-      </w:r>
-      <w:r>
-        <w:rPr>
-          <w:rFonts w:ascii="Rockwell" w:hAnsi="Rockwell"/>
-          <w:b/>
-          <w:sz w:val="18"/>
-          <w:szCs w:val="18"/>
-        </w:rPr>
-        <w:t>Google Calendar</w:t>
+        <w:t>Ran weekly core team meetings, weekly executive board meetings to move groups forward and problem solve</w:t>
       </w:r>
     </w:p>
     <w:p>
@@ -1149,43 +1366,224 @@
           <w:sz w:val="18"/>
           <w:szCs w:val="18"/>
         </w:rPr>
-        <w:t>Develo</w:t>
-      </w:r>
-      <w:r>
-        <w:rPr>
-          <w:rFonts w:ascii="Rockwell" w:hAnsi="Rockwell"/>
-          <w:sz w:val="18"/>
-          <w:szCs w:val="18"/>
-        </w:rPr>
-        <w:t>ped CTF challenges using cybers</w:t>
-      </w:r>
-      <w:r>
-        <w:rPr>
-          <w:rFonts w:ascii="Rockwell" w:hAnsi="Rockwell"/>
-          <w:sz w:val="18"/>
-          <w:szCs w:val="18"/>
-        </w:rPr>
-        <w:t>ecurity concepts</w:t>
-      </w:r>
-      <w:r>
-        <w:rPr>
-          <w:rFonts w:ascii="Rockwell" w:hAnsi="Rockwell"/>
-          <w:sz w:val="18"/>
-          <w:szCs w:val="18"/>
-        </w:rPr>
-        <w:t xml:space="preserve">, resulting in a CTF </w:t>
-      </w:r>
-      <w:r>
-        <w:rPr>
-          <w:rFonts w:ascii="Rockwell" w:hAnsi="Rockwell"/>
-          <w:sz w:val="18"/>
-          <w:szCs w:val="18"/>
-        </w:rPr>
-        <w:t>event held for Michigan students</w:t>
+        <w:t>Organized events hosted by org including tech talks, professional events, and programming competitions</w:t>
       </w:r>
     </w:p>
     <w:p>
       <w:pPr>
+        <w:pStyle w:val="ListParagraph"/>
+        <w:numPr>
+          <w:ilvl w:val="0"/>
+          <w:numId w:val="12"/>
+        </w:numPr>
+        <w:rPr>
+          <w:rFonts w:ascii="Rockwell" w:hAnsi="Rockwell"/>
+          <w:sz w:val="18"/>
+          <w:szCs w:val="18"/>
+        </w:rPr>
+      </w:pPr>
+      <w:r>
+        <w:rPr>
+          <w:rFonts w:ascii="Rockwell" w:hAnsi="Rockwell"/>
+          <w:sz w:val="18"/>
+          <w:szCs w:val="18"/>
+        </w:rPr>
+        <w:t xml:space="preserve">Motivated core team to accomplish project goals and </w:t>
+      </w:r>
+      <w:r>
+        <w:rPr>
+          <w:rFonts w:ascii="Rockwell" w:hAnsi="Rockwell"/>
+          <w:sz w:val="18"/>
+          <w:szCs w:val="18"/>
+        </w:rPr>
+        <w:t>get them excited about the work they did</w:t>
+      </w:r>
+    </w:p>
+    <w:p>
+      <w:pPr>
+        <w:pStyle w:val="ListParagraph"/>
+        <w:numPr>
+          <w:ilvl w:val="0"/>
+          <w:numId w:val="12"/>
+        </w:numPr>
+        <w:rPr>
+          <w:rFonts w:ascii="Rockwell" w:hAnsi="Rockwell"/>
+          <w:sz w:val="18"/>
+          <w:szCs w:val="18"/>
+        </w:rPr>
+      </w:pPr>
+      <w:r>
+        <w:rPr>
+          <w:rFonts w:ascii="Rockwell" w:hAnsi="Rockwell"/>
+          <w:sz w:val="18"/>
+          <w:szCs w:val="18"/>
+        </w:rPr>
+        <w:t xml:space="preserve">Built club’s </w:t>
+      </w:r>
+      <w:r>
+        <w:rPr>
+          <w:rFonts w:ascii="Rockwell" w:hAnsi="Rockwell"/>
+          <w:b/>
+          <w:sz w:val="18"/>
+          <w:szCs w:val="18"/>
+        </w:rPr>
+        <w:t>iOS</w:t>
+      </w:r>
+      <w:r>
+        <w:rPr>
+          <w:rFonts w:ascii="Rockwell" w:hAnsi="Rockwell"/>
+          <w:sz w:val="18"/>
+          <w:szCs w:val="18"/>
+        </w:rPr>
+        <w:t xml:space="preserve"> app using </w:t>
+      </w:r>
+      <w:r>
+        <w:rPr>
+          <w:rFonts w:ascii="Rockwell" w:hAnsi="Rockwell"/>
+          <w:b/>
+          <w:sz w:val="18"/>
+          <w:szCs w:val="18"/>
+        </w:rPr>
+        <w:t>Swift</w:t>
+      </w:r>
+      <w:r>
+        <w:rPr>
+          <w:rFonts w:ascii="Rockwell" w:hAnsi="Rockwell"/>
+          <w:sz w:val="18"/>
+          <w:szCs w:val="18"/>
+        </w:rPr>
+        <w:t xml:space="preserve"> and </w:t>
+      </w:r>
+      <w:proofErr w:type="spellStart"/>
+      <w:r>
+        <w:rPr>
+          <w:rFonts w:ascii="Rockwell" w:hAnsi="Rockwell"/>
+          <w:b/>
+          <w:sz w:val="18"/>
+          <w:szCs w:val="18"/>
+        </w:rPr>
+        <w:t>CocoaPod</w:t>
+      </w:r>
+      <w:r>
+        <w:rPr>
+          <w:rFonts w:ascii="Rockwell" w:hAnsi="Rockwell"/>
+          <w:b/>
+          <w:sz w:val="18"/>
+          <w:szCs w:val="18"/>
+        </w:rPr>
+        <w:t>s</w:t>
+      </w:r>
+      <w:proofErr w:type="spellEnd"/>
+      <w:r>
+        <w:rPr>
+          <w:rFonts w:ascii="Rockwell" w:hAnsi="Rockwell"/>
+          <w:sz w:val="18"/>
+          <w:szCs w:val="18"/>
+        </w:rPr>
+        <w:t xml:space="preserve"> </w:t>
+      </w:r>
+      <w:r>
+        <w:rPr>
+          <w:rFonts w:ascii="Rockwell" w:hAnsi="Rockwell"/>
+          <w:b/>
+          <w:sz w:val="18"/>
+          <w:szCs w:val="18"/>
+        </w:rPr>
+        <w:t>frameworks</w:t>
+      </w:r>
+      <w:r>
+        <w:rPr>
+          <w:rFonts w:ascii="Rockwell" w:hAnsi="Rockwell"/>
+          <w:sz w:val="18"/>
+          <w:szCs w:val="18"/>
+        </w:rPr>
+        <w:t xml:space="preserve"> including </w:t>
+      </w:r>
+      <w:proofErr w:type="spellStart"/>
+      <w:r>
+        <w:rPr>
+          <w:rFonts w:ascii="Rockwell" w:hAnsi="Rockwell"/>
+          <w:b/>
+          <w:sz w:val="18"/>
+          <w:szCs w:val="18"/>
+        </w:rPr>
+        <w:t>IGListKit</w:t>
+      </w:r>
+      <w:proofErr w:type="spellEnd"/>
+      <w:r>
+        <w:rPr>
+          <w:rFonts w:ascii="Rockwell" w:hAnsi="Rockwell"/>
+          <w:sz w:val="18"/>
+          <w:szCs w:val="18"/>
+        </w:rPr>
+        <w:t xml:space="preserve"> and </w:t>
+      </w:r>
+      <w:r>
+        <w:rPr>
+          <w:rFonts w:ascii="Rockwell" w:hAnsi="Rockwell"/>
+          <w:b/>
+          <w:sz w:val="18"/>
+          <w:szCs w:val="18"/>
+        </w:rPr>
+        <w:t>Google Calendar</w:t>
+      </w:r>
+    </w:p>
+    <w:p>
+      <w:pPr>
+        <w:pStyle w:val="ListParagraph"/>
+        <w:numPr>
+          <w:ilvl w:val="0"/>
+          <w:numId w:val="12"/>
+        </w:numPr>
+        <w:rPr>
+          <w:rFonts w:ascii="Rockwell" w:hAnsi="Rockwell"/>
+          <w:sz w:val="18"/>
+          <w:szCs w:val="18"/>
+        </w:rPr>
+      </w:pPr>
+      <w:r>
+        <w:rPr>
+          <w:rFonts w:ascii="Rockwell" w:hAnsi="Rockwell"/>
+          <w:sz w:val="18"/>
+          <w:szCs w:val="18"/>
+        </w:rPr>
+        <w:t>Develo</w:t>
+      </w:r>
+      <w:r>
+        <w:rPr>
+          <w:rFonts w:ascii="Rockwell" w:hAnsi="Rockwell"/>
+          <w:sz w:val="18"/>
+          <w:szCs w:val="18"/>
+        </w:rPr>
+        <w:t>ped CTF challenges using cybers</w:t>
+      </w:r>
+      <w:r>
+        <w:rPr>
+          <w:rFonts w:ascii="Rockwell" w:hAnsi="Rockwell"/>
+          <w:sz w:val="18"/>
+          <w:szCs w:val="18"/>
+        </w:rPr>
+        <w:t>ecurity concepts</w:t>
+      </w:r>
+      <w:r>
+        <w:rPr>
+          <w:rFonts w:ascii="Rockwell" w:hAnsi="Rockwell"/>
+          <w:sz w:val="18"/>
+          <w:szCs w:val="18"/>
+        </w:rPr>
+        <w:t xml:space="preserve">, resulting in a CTF </w:t>
+      </w:r>
+      <w:r>
+        <w:rPr>
+          <w:rFonts w:ascii="Rockwell" w:hAnsi="Rockwell"/>
+          <w:sz w:val="18"/>
+          <w:szCs w:val="18"/>
+        </w:rPr>
+        <w:t>event held for Michigan students</w:t>
+      </w:r>
+    </w:p>
+    <w:p>
+      <w:pPr>
         <w:pStyle w:val="Heading2"/>
         <w:ind w:left="0" w:firstLine="0"/>
         <w:rPr>
@@ -1194,9 +1592,11 @@
           <w:sz w:val="18"/>
         </w:rPr>
       </w:pPr>
+      <w:proofErr w:type="spellStart"/>
       <w:r>
         <w:t>MHacks</w:t>
       </w:r>
+      <w:proofErr w:type="spellEnd"/>
       <w:r>
         <w:t xml:space="preserve"> – </w:t>
       </w:r>
@@ -1543,9 +1943,11 @@
           <w:b w:val="0"/>
         </w:rPr>
       </w:pPr>
+      <w:proofErr w:type="spellStart"/>
       <w:r>
         <w:t>Tockr</w:t>
       </w:r>
+      <w:proofErr w:type="spellEnd"/>
       <w:r>
         <w:rPr>
           <w:i/>
@@ -1679,6 +2081,7 @@
         </w:rPr>
         <w:t xml:space="preserve">Programmed in </w:t>
       </w:r>
+      <w:proofErr w:type="spellStart"/>
       <w:r>
         <w:rPr>
           <w:rFonts w:ascii="Rockwell" w:hAnsi="Rockwell"/>
@@ -1688,6 +2091,7 @@
         </w:rPr>
         <w:t>Xcode</w:t>
       </w:r>
+      <w:proofErr w:type="spellEnd"/>
       <w:r>
         <w:rPr>
           <w:rFonts w:ascii="Rockwell" w:hAnsi="Rockwell"/>
@@ -2202,6 +2606,7 @@
         </w:rPr>
         <w:tab/>
       </w:r>
+      <w:proofErr w:type="gramStart"/>
       <w:r>
         <w:rPr>
           <w:i/>
@@ -2216,6 +2621,13 @@
           <w:sz w:val="18"/>
         </w:rPr>
         <w:tab/>
+      </w:r>
+      <w:proofErr w:type="gramEnd"/>
+      <w:r>
+        <w:rPr>
+          <w:i/>
+          <w:sz w:val="18"/>
+        </w:rPr>
         <w:t xml:space="preserve">           </w:t>
       </w:r>
       <w:r>
@@ -2454,314 +2866,8 @@
         </w:rPr>
         <w:t xml:space="preserve"> to personalize experience</w:t>
       </w:r>
-    </w:p>
-    <w:p>
-      <w:pPr>
-        <w:pStyle w:val="Heading1"/>
-        <w:ind w:left="0" w:firstLine="0"/>
-      </w:pPr>
-      <w:r>
-        <w:rPr>
-          <w:noProof/>
-          <w:sz w:val="24"/>
-        </w:rPr>
-        <mc:AlternateContent>
-          <mc:Choice Requires="wpg">
-            <w:drawing>
-              <wp:anchor distT="0" distB="0" distL="114300" distR="114300" simplePos="0" relativeHeight="251660288" behindDoc="0" locked="0" layoutInCell="1" allowOverlap="1" wp14:anchorId="621F8440" wp14:editId="1EE4B4E4">
-                <wp:simplePos x="0" y="0"/>
-                <wp:positionH relativeFrom="column">
-                  <wp:posOffset>-19685</wp:posOffset>
-                </wp:positionH>
-                <wp:positionV relativeFrom="paragraph">
-                  <wp:posOffset>208739</wp:posOffset>
-                </wp:positionV>
-                <wp:extent cx="7012940" cy="17780"/>
-                <wp:effectExtent l="0" t="0" r="0" b="0"/>
-                <wp:wrapThrough wrapText="bothSides">
-                  <wp:wrapPolygon edited="0">
-                    <wp:start x="0" y="0"/>
-                    <wp:lineTo x="0" y="0"/>
-                    <wp:lineTo x="21553" y="0"/>
-                    <wp:lineTo x="21553" y="0"/>
-                    <wp:lineTo x="0" y="0"/>
-                  </wp:wrapPolygon>
-                </wp:wrapThrough>
-                <wp:docPr id="1" name="Group 1"/>
-                <wp:cNvGraphicFramePr/>
-                <a:graphic xmlns:a="http://schemas.openxmlformats.org/drawingml/2006/main">
-                  <a:graphicData uri="http://schemas.microsoft.com/office/word/2010/wordprocessingGroup">
-                    <wpg:wgp>
-                      <wpg:cNvGrpSpPr/>
-                      <wpg:grpSpPr>
-                        <a:xfrm>
-                          <a:off x="0" y="0"/>
-                          <a:ext cx="7012940" cy="17780"/>
-                          <a:chOff x="0" y="0"/>
-                          <a:chExt cx="7013448" cy="18288"/>
-                        </a:xfrm>
-                      </wpg:grpSpPr>
-                      <wps:wsp>
-                        <wps:cNvPr id="2" name="Shape 2584"/>
-                        <wps:cNvSpPr/>
-                        <wps:spPr>
-                          <a:xfrm>
-                            <a:off x="0" y="0"/>
-                            <a:ext cx="7013448" cy="18288"/>
-                          </a:xfrm>
-                          <a:custGeom>
-                            <a:avLst/>
-                            <a:gdLst/>
-                            <a:ahLst/>
-                            <a:cxnLst/>
-                            <a:rect l="0" t="0" r="0" b="0"/>
-                            <a:pathLst>
-                              <a:path w="7013448" h="18288">
-                                <a:moveTo>
-                                  <a:pt x="0" y="0"/>
-                                </a:moveTo>
-                                <a:lnTo>
-                                  <a:pt x="7013448" y="0"/>
-                                </a:lnTo>
-                                <a:lnTo>
-                                  <a:pt x="7013448" y="18288"/>
-                                </a:lnTo>
-                                <a:lnTo>
-                                  <a:pt x="0" y="18288"/>
-                                </a:lnTo>
-                                <a:lnTo>
-                                  <a:pt x="0" y="0"/>
-                                </a:lnTo>
-                              </a:path>
-                            </a:pathLst>
-                          </a:custGeom>
-                          <a:ln w="0" cap="flat">
-                            <a:miter lim="127000"/>
-                          </a:ln>
-                        </wps:spPr>
-                        <wps:style>
-                          <a:lnRef idx="0">
-                            <a:srgbClr val="000000">
-                              <a:alpha val="0"/>
-                            </a:srgbClr>
-                          </a:lnRef>
-                          <a:fillRef idx="1">
-                            <a:srgbClr val="A91129"/>
-                          </a:fillRef>
-                          <a:effectRef idx="0">
-                            <a:scrgbClr r="0" g="0" b="0"/>
-                          </a:effectRef>
-                          <a:fontRef idx="none"/>
-                        </wps:style>
-                        <wps:bodyPr/>
-                      </wps:wsp>
-                    </wpg:wgp>
-                  </a:graphicData>
-                </a:graphic>
-                <wp14:sizeRelH relativeFrom="page">
-                  <wp14:pctWidth>0</wp14:pctWidth>
-                </wp14:sizeRelH>
-                <wp14:sizeRelV relativeFrom="page">
-                  <wp14:pctHeight>0</wp14:pctHeight>
-                </wp14:sizeRelV>
-              </wp:anchor>
-            </w:drawing>
-          </mc:Choice>
-          <mc:Fallback>
-            <w:pict>
-              <v:group w14:anchorId="06882DEC" id="Group 1" o:spid="_x0000_s1026" style="position:absolute;margin-left:-1.55pt;margin-top:16.45pt;width:552.2pt;height:1.4pt;z-index:251660288" coordsize="70134,182" o:gfxdata="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">
-                <v:shape id="Shape 2584" o:spid="_x0000_s1027" style="position:absolute;width:70134;height:182;visibility:visible;mso-wrap-style:square;v-text-anchor:top" coordsize="7013448,18288" o:gfxdata="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" path="m,l7013448,r,18288l,18288,,e" fillcolor="#a91129" stroked="f" strokeweight="0">
-                  <v:stroke miterlimit="83231f" joinstyle="miter"/>
-                  <v:path arrowok="t" textboxrect="0,0,7013448,18288"/>
-                </v:shape>
-                <w10:wrap type="through"/>
-              </v:group>
-            </w:pict>
-          </mc:Fallback>
-        </mc:AlternateContent>
-      </w:r>
-      <w:r>
-        <w:rPr>
-          <w:sz w:val="24"/>
-        </w:rPr>
-        <w:t>Leadership</w:t>
-      </w:r>
-    </w:p>
-    <w:p>
-      <w:pPr>
-        <w:pStyle w:val="Heading2"/>
-        <w:ind w:left="0" w:firstLine="0"/>
-        <w:rPr>
-          <w:b w:val="0"/>
-          <w:i/>
-          <w:sz w:val="18"/>
-        </w:rPr>
-      </w:pPr>
-      <w:r>
-        <w:t xml:space="preserve">OHM Advisors </w:t>
-      </w:r>
-      <w:r>
-        <w:rPr>
-          <w:b w:val="0"/>
-        </w:rPr>
-        <w:t xml:space="preserve">– </w:t>
-      </w:r>
-      <w:r>
-        <w:rPr>
-          <w:b w:val="0"/>
-          <w:i/>
-          <w:sz w:val="18"/>
-        </w:rPr>
-        <w:t>Engineering Aide</w:t>
-      </w:r>
-      <w:r>
-        <w:rPr>
-          <w:b w:val="0"/>
-          <w:i/>
-          <w:sz w:val="18"/>
-        </w:rPr>
-        <w:t xml:space="preserve">, </w:t>
-      </w:r>
-      <w:r>
-        <w:rPr>
-          <w:b w:val="0"/>
-          <w:sz w:val="18"/>
-        </w:rPr>
-        <w:t>MI</w:t>
-      </w:r>
-      <w:r>
-        <w:rPr>
-          <w:i/>
-          <w:sz w:val="18"/>
-        </w:rPr>
-        <w:tab/>
-      </w:r>
-      <w:r>
-        <w:rPr>
-          <w:i/>
-          <w:sz w:val="18"/>
-        </w:rPr>
-        <w:tab/>
-      </w:r>
-      <w:r>
-        <w:rPr>
-          <w:i/>
-          <w:sz w:val="18"/>
-        </w:rPr>
-        <w:tab/>
-        <w:t xml:space="preserve">    </w:t>
-      </w:r>
-      <w:r>
-        <w:rPr>
-          <w:i/>
-          <w:sz w:val="18"/>
-        </w:rPr>
-        <w:tab/>
-        <w:t xml:space="preserve">    </w:t>
-      </w:r>
-      <w:r>
-        <w:rPr>
-          <w:i/>
-          <w:sz w:val="18"/>
-        </w:rPr>
-        <w:tab/>
-        <w:t xml:space="preserve">                       </w:t>
-      </w:r>
-      <w:r>
-        <w:rPr>
-          <w:i/>
-          <w:sz w:val="18"/>
-        </w:rPr>
-        <w:tab/>
-        <w:t xml:space="preserve">        </w:t>
-      </w:r>
-      <w:r>
-        <w:rPr>
-          <w:i/>
-          <w:sz w:val="18"/>
-        </w:rPr>
-        <w:tab/>
-        <w:t xml:space="preserve">    </w:t>
-      </w:r>
-      <w:r>
-        <w:rPr>
-          <w:b w:val="0"/>
-          <w:i/>
-          <w:sz w:val="18"/>
-        </w:rPr>
-        <w:t>May 2017- Aug</w:t>
-      </w:r>
-      <w:r>
-        <w:rPr>
-          <w:b w:val="0"/>
-          <w:i/>
-          <w:sz w:val="18"/>
-        </w:rPr>
-        <w:t xml:space="preserve"> 2017</w:t>
-      </w:r>
-    </w:p>
-    <w:p>
-      <w:pPr>
-        <w:rPr>
-          <w:rFonts w:ascii="Rockwell" w:hAnsi="Rockwell"/>
-          <w:i/>
-          <w:sz w:val="18"/>
-          <w:szCs w:val="18"/>
-        </w:rPr>
-      </w:pPr>
-      <w:r>
-        <w:rPr>
-          <w:rFonts w:ascii="Rockwell" w:hAnsi="Rockwell"/>
-          <w:i/>
-          <w:sz w:val="18"/>
-          <w:szCs w:val="18"/>
-        </w:rPr>
-        <w:t>An architecture, engineering, and urban planning firm providing award-winning services</w:t>
-      </w:r>
-    </w:p>
-    <w:p>
-      <w:pPr>
-        <w:pStyle w:val="ListParagraph"/>
-        <w:numPr>
-          <w:ilvl w:val="0"/>
-          <w:numId w:val="12"/>
-        </w:numPr>
-        <w:rPr>
-          <w:rFonts w:ascii="Rockwell" w:hAnsi="Rockwell"/>
-          <w:sz w:val="18"/>
-          <w:szCs w:val="18"/>
-        </w:rPr>
-      </w:pPr>
-      <w:r>
-        <w:rPr>
-          <w:rFonts w:ascii="Rockwell" w:hAnsi="Rockwell"/>
-          <w:sz w:val="18"/>
-          <w:szCs w:val="18"/>
-        </w:rPr>
-        <w:t>Surveyed construction sites to ensure laborers were working according to engineering plans</w:t>
-      </w:r>
-    </w:p>
-    <w:p>
-      <w:pPr>
-        <w:pStyle w:val="ListParagraph"/>
-        <w:numPr>
-          <w:ilvl w:val="0"/>
-          <w:numId w:val="12"/>
-        </w:numPr>
-        <w:rPr>
-          <w:rFonts w:ascii="Rockwell" w:hAnsi="Rockwell"/>
-          <w:sz w:val="18"/>
-          <w:szCs w:val="18"/>
-        </w:rPr>
-      </w:pPr>
-      <w:r>
-        <w:rPr>
-          <w:rFonts w:ascii="Rockwell" w:hAnsi="Rockwell"/>
-          <w:sz w:val="18"/>
-          <w:szCs w:val="18"/>
-        </w:rPr>
-        <w:t>Assured inspections were thorough and that structures were clear for public use</w:t>
-      </w:r>
+      <w:bookmarkStart w:id="0" w:name="_GoBack"/>
+      <w:bookmarkEnd w:id="0"/>
     </w:p>
     <w:sectPr>
       <w:pgSz w:w="12240" w:h="15840"/>
@@ -5380,7 +5486,7 @@
       </w:pPr>
     </w:pPrDefault>
   </w:docDefaults>
-  <w:latentStyles w:defLockedState="0" w:defUIPriority="99" w:defSemiHidden="0" w:defUnhideWhenUsed="0" w:defQFormat="0" w:count="375">
+  <w:latentStyles w:defLockedState="0" w:defUIPriority="99" w:defSemiHidden="0" w:defUnhideWhenUsed="0" w:defQFormat="0" w:count="376">
     <w:lsdException w:name="Normal" w:uiPriority="0" w:qFormat="1"/>
     <w:lsdException w:name="heading 1" w:uiPriority="9" w:qFormat="1"/>
     <w:lsdException w:name="heading 2" w:semiHidden="1" w:uiPriority="9" w:unhideWhenUsed="1" w:qFormat="1"/>
@@ -5486,7 +5592,6 @@
     <w:lsdException w:name="HTML Sample" w:semiHidden="1" w:unhideWhenUsed="1"/>
     <w:lsdException w:name="HTML Typewriter" w:semiHidden="1" w:unhideWhenUsed="1"/>
     <w:lsdException w:name="HTML Variable" w:semiHidden="1" w:unhideWhenUsed="1"/>
-    <w:lsdException w:name="Normal Table" w:semiHidden="1" w:unhideWhenUsed="1"/>
     <w:lsdException w:name="annotation subject" w:semiHidden="1" w:unhideWhenUsed="1"/>
     <w:lsdException w:name="No List" w:semiHidden="1" w:unhideWhenUsed="1"/>
     <w:lsdException w:name="Outline List 1" w:semiHidden="1" w:unhideWhenUsed="1"/>
@@ -5533,10 +5638,8 @@
     <w:lsdException w:name="Table Subtle 2" w:semiHidden="1" w:unhideWhenUsed="1"/>
     <w:lsdException w:name="Table Web 1" w:semiHidden="1" w:unhideWhenUsed="1"/>
     <w:lsdException w:name="Table Web 2" w:semiHidden="1" w:unhideWhenUsed="1"/>
-    <w:lsdException w:name="Table Web 3" w:semiHidden="1" w:unhideWhenUsed="1"/>
     <w:lsdException w:name="Balloon Text" w:semiHidden="1" w:unhideWhenUsed="1"/>
     <w:lsdException w:name="Table Grid" w:uiPriority="39"/>
-    <w:lsdException w:name="Table Theme" w:semiHidden="1" w:unhideWhenUsed="1"/>
     <w:lsdException w:name="Placeholder Text" w:semiHidden="1"/>
     <w:lsdException w:name="No Spacing" w:uiPriority="1" w:qFormat="1"/>
     <w:lsdException w:name="Light Shading" w:uiPriority="60"/>
@@ -5754,6 +5857,7 @@
     <w:lsdException w:name="List Table 7 Colorful Accent 6" w:uiPriority="52"/>
     <w:lsdException w:name="Mention" w:semiHidden="1" w:unhideWhenUsed="1"/>
     <w:lsdException w:name="Smart Hyperlink" w:semiHidden="1" w:unhideWhenUsed="1"/>
+    <w:lsdException w:name="Smart Link" w:semiHidden="1" w:unhideWhenUsed="1"/>
   </w:latentStyles>
   <w:style w:type="paragraph" w:default="1" w:styleId="Normal">
     <w:name w:val="Normal"/>
@@ -6289,7 +6393,7 @@
 </file>
 
 <file path=customXml/itemProps1.xml><?xml version="1.0" encoding="utf-8"?>
-<ds:datastoreItem xmlns:ds="http://schemas.openxmlformats.org/officeDocument/2006/customXml" ds:itemID="{3BC16A8E-1B4F-FC4E-9A06-E54FCDC4484B}">
+<ds:datastoreItem xmlns:ds="http://schemas.openxmlformats.org/officeDocument/2006/customXml" ds:itemID="{8F49177E-B89B-CF45-B936-8425AAE77D2F}">
   <ds:schemaRefs>
     <ds:schemaRef ds:uri="http://schemas.openxmlformats.org/officeDocument/2006/bibliography"/>
   </ds:schemaRefs>

</xml_diff>

<commit_message>
Add Financial Corporation, modify pipeline bullet
</commit_message>
<xml_diff>
--- a/Connor Svrcek Resume.docx
+++ b/Connor Svrcek Resume.docx
@@ -225,27 +225,17 @@
         </w:p>
       </w:sdtContent>
     </w:sdt>
-    <w:sdt>
-      <w:sdtPr>
-        <w:tag w:val="goog_rdk_4"/>
-        <w:id w:val="1830865548"/>
-      </w:sdtPr>
-      <w:sdtEndPr/>
-      <w:sdtContent>
-        <w:p>
-          <w:pPr>
-            <w:spacing w:after="11"/>
-            <w:ind w:left="-5" w:hanging="10"/>
-            <w:rPr>
-              <w:rFonts w:ascii="Rockwell" w:eastAsia="Rockwell" w:hAnsi="Rockwell" w:cs="Rockwell"/>
-              <w:b/>
-              <w:sz w:val="18"/>
-              <w:szCs w:val="18"/>
-            </w:rPr>
-          </w:pPr>
-        </w:p>
-      </w:sdtContent>
-    </w:sdt>
+    <w:p>
+      <w:pPr>
+        <w:spacing w:after="11"/>
+        <w:rPr>
+          <w:rFonts w:ascii="Rockwell" w:eastAsia="Rockwell" w:hAnsi="Rockwell" w:cs="Rockwell"/>
+          <w:b/>
+          <w:sz w:val="18"/>
+          <w:szCs w:val="18"/>
+        </w:rPr>
+      </w:pPr>
+    </w:p>
     <w:sdt>
       <w:sdtPr>
         <w:tag w:val="goog_rdk_5"/>
@@ -280,6 +270,7 @@
       <w:sdtPr>
         <w:tag w:val="goog_rdk_6"/>
         <w:id w:val="623348365"/>
+        <w:showingPlcHdr/>
       </w:sdtPr>
       <w:sdtEndPr/>
       <w:sdtContent>
@@ -294,6 +285,9 @@
               <w:szCs w:val="18"/>
             </w:rPr>
           </w:pPr>
+          <w:r>
+            <w:t xml:space="preserve">     </w:t>
+          </w:r>
         </w:p>
       </w:sdtContent>
     </w:sdt>
@@ -571,13 +565,6 @@
               <w:szCs w:val="18"/>
             </w:rPr>
             <w:tab/>
-          </w:r>
-          <w:r>
-            <w:rPr>
-              <w:rFonts w:ascii="Rockwell" w:eastAsia="Rockwell" w:hAnsi="Rockwell" w:cs="Rockwell"/>
-              <w:sz w:val="18"/>
-              <w:szCs w:val="18"/>
-            </w:rPr>
             <w:t xml:space="preserve">                                               </w:t>
           </w:r>
           <w:r>
@@ -641,15 +628,7 @@
               <w:sz w:val="18"/>
               <w:szCs w:val="18"/>
             </w:rPr>
-            <w:t>Data Structures and Algorithms, Web Systems, Database Management Systems, Foundations of Computer Science, Discrete Mathematics, Int</w:t>
-          </w:r>
-          <w:r>
-            <w:rPr>
-              <w:rFonts w:ascii="Rockwell" w:eastAsia="Rockwell" w:hAnsi="Rockwell" w:cs="Rockwell"/>
-              <w:sz w:val="18"/>
-              <w:szCs w:val="18"/>
-            </w:rPr>
-            <w:t>roduction to Computer Security, Introduction to Computer Organization</w:t>
+            <w:t>Data Structures and Algorithms, Web Systems, Database Management Systems, Foundations of Computer Science, Discrete Mathematics, Introduction to Computer Security, Introduction to Computer Organization</w:t>
           </w:r>
         </w:p>
       </w:sdtContent>
@@ -850,83 +829,64 @@
             </w:rPr>
           </w:pPr>
           <w:r>
-            <w:t xml:space="preserve">Capital </w:t>
-          </w:r>
-          <w:proofErr w:type="gramStart"/>
-          <w:r>
-            <w:t>One  –</w:t>
-          </w:r>
-          <w:proofErr w:type="gramEnd"/>
-          <w:r>
+            <w:t>Capital One</w:t>
+          </w:r>
+          <w:r>
+            <w:t xml:space="preserve"> Financial Corporation </w:t>
+          </w:r>
+          <w:r>
+            <w:t xml:space="preserve">– </w:t>
+          </w:r>
+          <w:r>
+            <w:rPr>
+              <w:b w:val="0"/>
+              <w:i/>
+              <w:sz w:val="18"/>
+              <w:szCs w:val="18"/>
+            </w:rPr>
+            <w:t xml:space="preserve">Software Engineering Intern, </w:t>
+          </w:r>
+          <w:r>
+            <w:rPr>
+              <w:b w:val="0"/>
+              <w:sz w:val="18"/>
+              <w:szCs w:val="18"/>
+            </w:rPr>
+            <w:t>Richmond, VA</w:t>
+          </w:r>
+          <w:r>
+            <w:rPr>
+              <w:b w:val="0"/>
+              <w:i/>
+              <w:sz w:val="18"/>
+              <w:szCs w:val="18"/>
+            </w:rPr>
+            <w:tab/>
+          </w:r>
+          <w:r>
+            <w:rPr>
+              <w:i/>
+              <w:sz w:val="18"/>
+              <w:szCs w:val="18"/>
+            </w:rPr>
+            <w:tab/>
+          </w:r>
+          <w:r>
+            <w:rPr>
+              <w:i/>
+              <w:sz w:val="18"/>
+              <w:szCs w:val="18"/>
+            </w:rPr>
+            <w:tab/>
+            <w:t xml:space="preserve">             </w:t>
+          </w:r>
+          <w:r>
+            <w:rPr>
+              <w:i/>
+              <w:sz w:val="18"/>
+              <w:szCs w:val="18"/>
+            </w:rPr>
             <w:t xml:space="preserve"> </w:t>
-          </w:r>
-          <w:r>
-            <w:rPr>
-              <w:b w:val="0"/>
-              <w:i/>
-              <w:sz w:val="18"/>
-              <w:szCs w:val="18"/>
-            </w:rPr>
-            <w:t xml:space="preserve">Software Engineering Intern, </w:t>
-          </w:r>
-          <w:r>
-            <w:rPr>
-              <w:b w:val="0"/>
-              <w:sz w:val="18"/>
-              <w:szCs w:val="18"/>
-            </w:rPr>
-            <w:t>Richmond, VA</w:t>
-          </w:r>
-          <w:r>
-            <w:rPr>
-              <w:b w:val="0"/>
-              <w:i/>
-              <w:sz w:val="18"/>
-              <w:szCs w:val="18"/>
-            </w:rPr>
-            <w:tab/>
-          </w:r>
-          <w:r>
-            <w:rPr>
-              <w:i/>
-              <w:sz w:val="18"/>
-              <w:szCs w:val="18"/>
-            </w:rPr>
-            <w:tab/>
-          </w:r>
-          <w:r>
-            <w:rPr>
-              <w:i/>
-              <w:sz w:val="18"/>
-              <w:szCs w:val="18"/>
-            </w:rPr>
-            <w:tab/>
-            <w:t xml:space="preserve">              </w:t>
-          </w:r>
-          <w:r>
-            <w:rPr>
-              <w:i/>
-              <w:sz w:val="18"/>
-              <w:szCs w:val="18"/>
-            </w:rPr>
-            <w:tab/>
-          </w:r>
-          <w:r>
-            <w:rPr>
-              <w:i/>
-              <w:sz w:val="18"/>
-              <w:szCs w:val="18"/>
-            </w:rPr>
-            <w:tab/>
-          </w:r>
-          <w:r>
-            <w:rPr>
-              <w:i/>
-              <w:sz w:val="18"/>
-              <w:szCs w:val="18"/>
-            </w:rPr>
-            <w:tab/>
-            <w:t xml:space="preserve">              </w:t>
           </w:r>
           <w:r>
             <w:rPr>
@@ -1114,15 +1074,7 @@
               <w:sz w:val="18"/>
               <w:szCs w:val="18"/>
             </w:rPr>
-            <w:t xml:space="preserve">to </w:t>
-          </w:r>
-          <w:r>
-            <w:rPr>
-              <w:rFonts w:ascii="Rockwell" w:eastAsia="Rockwell" w:hAnsi="Rockwell" w:cs="Rockwell"/>
-              <w:sz w:val="18"/>
-              <w:szCs w:val="18"/>
-            </w:rPr>
-            <w:t xml:space="preserve">seamlessly deploy </w:t>
+            <w:t xml:space="preserve">to seamlessly deploy </w:t>
           </w:r>
           <w:proofErr w:type="spellStart"/>
           <w:r>
@@ -1157,7 +1109,17 @@
               <w:sz w:val="18"/>
               <w:szCs w:val="18"/>
             </w:rPr>
-            <w:t>, saving hours of engineering time</w:t>
+            <w:t>, saving hours of</w:t>
+          </w:r>
+          <w:bookmarkStart w:id="0" w:name="_GoBack"/>
+          <w:bookmarkEnd w:id="0"/>
+          <w:r>
+            <w:rPr>
+              <w:rFonts w:ascii="Rockwell" w:eastAsia="Rockwell" w:hAnsi="Rockwell" w:cs="Rockwell"/>
+              <w:sz w:val="18"/>
+              <w:szCs w:val="18"/>
+            </w:rPr>
+            <w:t xml:space="preserve"> engineering time</w:t>
           </w:r>
         </w:p>
       </w:sdtContent>
@@ -1188,7 +1150,25 @@
           <w:sz w:val="18"/>
           <w:szCs w:val="18"/>
         </w:rPr>
-        <w:t xml:space="preserve">Initiated an open source project and future </w:t>
+        <w:t xml:space="preserve">Helped create a </w:t>
+      </w:r>
+      <w:r>
+        <w:rPr>
+          <w:rFonts w:ascii="Rockwell" w:eastAsia="Rockwell" w:hAnsi="Rockwell" w:cs="Rockwell"/>
+          <w:b/>
+          <w:bCs/>
+          <w:sz w:val="18"/>
+          <w:szCs w:val="18"/>
+        </w:rPr>
+        <w:t>Jenkins</w:t>
+      </w:r>
+      <w:r>
+        <w:rPr>
+          <w:rFonts w:ascii="Rockwell" w:eastAsia="Rockwell" w:hAnsi="Rockwell" w:cs="Rockwell"/>
+          <w:sz w:val="18"/>
+          <w:szCs w:val="18"/>
+        </w:rPr>
+        <w:t xml:space="preserve"> </w:t>
       </w:r>
       <w:r>
         <w:rPr>
@@ -1204,10 +1184,34 @@
           <w:sz w:val="18"/>
           <w:szCs w:val="18"/>
         </w:rPr>
-        <w:t xml:space="preserve"> to be used within Capital One</w:t>
+        <w:t xml:space="preserve"> to be used within Capital O</w:t>
       </w:r>
-      <w:bookmarkStart w:id="0" w:name="_GoBack"/>
-      <w:bookmarkEnd w:id="0"/>
+      <w:r>
+        <w:rPr>
+          <w:rFonts w:ascii="Rockwell" w:eastAsia="Rockwell" w:hAnsi="Rockwell" w:cs="Rockwell"/>
+          <w:sz w:val="18"/>
+          <w:szCs w:val="18"/>
+        </w:rPr>
+        <w:t xml:space="preserve">ne for future </w:t>
+      </w:r>
+      <w:proofErr w:type="spellStart"/>
+      <w:r>
+        <w:rPr>
+          <w:rFonts w:ascii="Rockwell" w:eastAsia="Rockwell" w:hAnsi="Rockwell" w:cs="Rockwell"/>
+          <w:sz w:val="18"/>
+          <w:szCs w:val="18"/>
+        </w:rPr>
+        <w:t>Wikibuy</w:t>
+      </w:r>
+      <w:proofErr w:type="spellEnd"/>
+      <w:r>
+        <w:rPr>
+          <w:rFonts w:ascii="Rockwell" w:eastAsia="Rockwell" w:hAnsi="Rockwell" w:cs="Rockwell"/>
+          <w:sz w:val="18"/>
+          <w:szCs w:val="18"/>
+        </w:rPr>
+        <w:t xml:space="preserve"> services</w:t>
+      </w:r>
     </w:p>
     <w:sdt>
       <w:sdtPr>
@@ -1251,16 +1255,7 @@
               <w:sz w:val="18"/>
               <w:szCs w:val="18"/>
             </w:rPr>
-            <w:t>AWS, Marathon, Terraform</w:t>
-          </w:r>
-          <w:r>
-            <w:rPr>
-              <w:rFonts w:ascii="Rockwell" w:eastAsia="Rockwell" w:hAnsi="Rockwell" w:cs="Rockwell"/>
-              <w:b/>
-              <w:sz w:val="18"/>
-              <w:szCs w:val="18"/>
-            </w:rPr>
-            <w:t xml:space="preserve">, </w:t>
+            <w:t xml:space="preserve">AWS, Marathon, Terraform, </w:t>
           </w:r>
           <w:r>
             <w:rPr>
@@ -1505,15 +1500,7 @@
               <w:sz w:val="18"/>
               <w:szCs w:val="18"/>
             </w:rPr>
-            <w:t>Motivated core team to accomplish project goa</w:t>
-          </w:r>
-          <w:r>
-            <w:rPr>
-              <w:rFonts w:ascii="Rockwell" w:eastAsia="Rockwell" w:hAnsi="Rockwell" w:cs="Rockwell"/>
-              <w:sz w:val="18"/>
-              <w:szCs w:val="18"/>
-            </w:rPr>
-            <w:t>ls and get them excited about the work they did</w:t>
+            <w:t>Motivated core team to accomplish project goals and get them excited about the work they did</w:t>
           </w:r>
         </w:p>
       </w:sdtContent>
@@ -1730,16 +1717,7 @@
               <w:sz w:val="18"/>
               <w:szCs w:val="18"/>
             </w:rPr>
-            <w:t>Jan 2018 – Pre</w:t>
-          </w:r>
-          <w:r>
-            <w:rPr>
-              <w:b w:val="0"/>
-              <w:i/>
-              <w:sz w:val="18"/>
-              <w:szCs w:val="18"/>
-            </w:rPr>
-            <w:t>s</w:t>
+            <w:t>Jan 2018 – Pres</w:t>
           </w:r>
         </w:p>
       </w:sdtContent>
@@ -2404,15 +2382,7 @@
               <w:szCs w:val="18"/>
             </w:rPr>
             <w:tab/>
-            <w:t xml:space="preserve">          </w:t>
-          </w:r>
-          <w:r>
-            <w:rPr>
-              <w:i/>
-              <w:sz w:val="18"/>
-              <w:szCs w:val="18"/>
-            </w:rPr>
-            <w:t xml:space="preserve">             </w:t>
+            <w:t xml:space="preserve">                       </w:t>
           </w:r>
           <w:r>
             <w:rPr>
@@ -2647,15 +2617,7 @@
               <w:sz w:val="18"/>
               <w:szCs w:val="18"/>
             </w:rPr>
-            <w:t>Produced website from scratch, learnin</w:t>
-          </w:r>
-          <w:r>
-            <w:rPr>
-              <w:rFonts w:ascii="Rockwell" w:eastAsia="Rockwell" w:hAnsi="Rockwell" w:cs="Rockwell"/>
-              <w:sz w:val="18"/>
-              <w:szCs w:val="18"/>
-            </w:rPr>
-            <w:t>g all the above technologies while completing the project</w:t>
+            <w:t>Produced website from scratch, learning all the above technologies while completing the project</w:t>
           </w:r>
         </w:p>
       </w:sdtContent>

</xml_diff>

<commit_message>
Add Senior Advisor to Hackers
</commit_message>
<xml_diff>
--- a/Connor Svrcek Resume.docx
+++ b/Connor Svrcek Resume.docx
@@ -1109,17 +1109,7 @@
               <w:sz w:val="18"/>
               <w:szCs w:val="18"/>
             </w:rPr>
-            <w:t>, saving hours of</w:t>
-          </w:r>
-          <w:bookmarkStart w:id="0" w:name="_GoBack"/>
-          <w:bookmarkEnd w:id="0"/>
-          <w:r>
-            <w:rPr>
-              <w:rFonts w:ascii="Rockwell" w:eastAsia="Rockwell" w:hAnsi="Rockwell" w:cs="Rockwell"/>
-              <w:sz w:val="18"/>
-              <w:szCs w:val="18"/>
-            </w:rPr>
-            <w:t xml:space="preserve"> engineering time</w:t>
+            <w:t>, saving hours of engineering time</w:t>
           </w:r>
         </w:p>
       </w:sdtContent>
@@ -1322,7 +1312,25 @@
               <w:sz w:val="18"/>
               <w:szCs w:val="18"/>
             </w:rPr>
-            <w:t xml:space="preserve">President, iOS Developer, Security Core Team, </w:t>
+            <w:t xml:space="preserve">President, </w:t>
+          </w:r>
+          <w:r>
+            <w:rPr>
+              <w:b w:val="0"/>
+              <w:i/>
+              <w:sz w:val="18"/>
+              <w:szCs w:val="18"/>
+            </w:rPr>
+            <w:t xml:space="preserve">Senior Advisor, </w:t>
+          </w:r>
+          <w:r>
+            <w:rPr>
+              <w:b w:val="0"/>
+              <w:i/>
+              <w:sz w:val="18"/>
+              <w:szCs w:val="18"/>
+            </w:rPr>
+            <w:t xml:space="preserve">iOS Developer, </w:t>
           </w:r>
           <w:r>
             <w:rPr>
@@ -1389,6 +1397,8 @@
             <w:t>An organization devoted to enhancing its member’s programming passions and building a CS community</w:t>
           </w:r>
         </w:p>
+        <w:bookmarkStart w:id="0" w:name="_GoBack" w:displacedByCustomXml="next"/>
+        <w:bookmarkEnd w:id="0" w:displacedByCustomXml="next"/>
       </w:sdtContent>
     </w:sdt>
     <w:sdt>

</xml_diff>

<commit_message>
MHacks updates, senior advisor updates
</commit_message>
<xml_diff>
--- a/Connor Svrcek Resume.docx
+++ b/Connor Svrcek Resume.docx
@@ -878,7 +878,7 @@
               <w:szCs w:val="18"/>
             </w:rPr>
             <w:tab/>
-            <w:t xml:space="preserve">             </w:t>
+            <w:t xml:space="preserve">    </w:t>
           </w:r>
           <w:r>
             <w:rPr>
@@ -895,7 +895,16 @@
               <w:sz w:val="18"/>
               <w:szCs w:val="18"/>
             </w:rPr>
-            <w:t>June 2019 – Pres</w:t>
+            <w:t xml:space="preserve">June 2019 – </w:t>
+          </w:r>
+          <w:r>
+            <w:rPr>
+              <w:b w:val="0"/>
+              <w:i/>
+              <w:sz w:val="18"/>
+              <w:szCs w:val="18"/>
+            </w:rPr>
+            <w:t>Aug 2019</w:t>
           </w:r>
         </w:p>
       </w:sdtContent>
@@ -1397,8 +1406,6 @@
             <w:t>An organization devoted to enhancing its member’s programming passions and building a CS community</w:t>
           </w:r>
         </w:p>
-        <w:bookmarkStart w:id="0" w:name="_GoBack" w:displacedByCustomXml="next"/>
-        <w:bookmarkEnd w:id="0" w:displacedByCustomXml="next"/>
       </w:sdtContent>
     </w:sdt>
     <w:sdt>
@@ -1649,6 +1656,36 @@
             <w:t>Google Calendar</w:t>
           </w:r>
         </w:p>
+        <w:p>
+          <w:pPr>
+            <w:numPr>
+              <w:ilvl w:val="0"/>
+              <w:numId w:val="1"/>
+            </w:numPr>
+            <w:pBdr>
+              <w:top w:val="nil"/>
+              <w:left w:val="nil"/>
+              <w:bottom w:val="nil"/>
+              <w:right w:val="nil"/>
+              <w:between w:val="nil"/>
+            </w:pBdr>
+            <w:spacing w:after="0"/>
+            <w:rPr>
+              <w:rFonts w:ascii="Rockwell" w:eastAsia="Rockwell" w:hAnsi="Rockwell" w:cs="Rockwell"/>
+              <w:sz w:val="18"/>
+              <w:szCs w:val="18"/>
+            </w:rPr>
+          </w:pPr>
+          <w:r>
+            <w:rPr>
+              <w:rFonts w:ascii="Rockwell" w:eastAsia="Rockwell" w:hAnsi="Rockwell" w:cs="Rockwell"/>
+              <w:bCs/>
+              <w:sz w:val="18"/>
+              <w:szCs w:val="18"/>
+            </w:rPr>
+            <w:t>Advised new executive board based on previous experiences and an outsider’s perspective</w:t>
+          </w:r>
+        </w:p>
       </w:sdtContent>
     </w:sdt>
     <w:sdt>
@@ -1755,7 +1792,16 @@
               <w:sz w:val="18"/>
               <w:szCs w:val="18"/>
             </w:rPr>
-            <w:t>University of Michigan’s hackathon held once per school semester</w:t>
+            <w:t xml:space="preserve">University of Michigan’s hackathon held once per </w:t>
+          </w:r>
+          <w:r>
+            <w:rPr>
+              <w:rFonts w:ascii="Rockwell" w:eastAsia="Rockwell" w:hAnsi="Rockwell" w:cs="Rockwell"/>
+              <w:i/>
+              <w:sz w:val="18"/>
+              <w:szCs w:val="18"/>
+            </w:rPr>
+            <w:t>school year</w:t>
           </w:r>
         </w:p>
       </w:sdtContent>
@@ -1789,16 +1835,17 @@
           </w:pPr>
           <w:r>
             <w:rPr>
-              <w:rFonts w:ascii="Rockwell" w:eastAsia="Rockwell" w:hAnsi="Rockwell" w:cs="Rockwell"/>
-              <w:sz w:val="18"/>
-              <w:szCs w:val="18"/>
-            </w:rPr>
-            <w:t xml:space="preserve">Contributed to hackathon’s </w:t>
-          </w:r>
-          <w:r>
-            <w:rPr>
-              <w:rFonts w:ascii="Rockwell" w:eastAsia="Rockwell" w:hAnsi="Rockwell" w:cs="Rockwell"/>
+              <w:rFonts w:ascii="Rockwell" w:hAnsi="Rockwell"/>
+              <w:sz w:val="18"/>
+              <w:szCs w:val="18"/>
+            </w:rPr>
+            <w:t xml:space="preserve">Led </w:t>
+          </w:r>
+          <w:r>
+            <w:rPr>
+              <w:rFonts w:ascii="Rockwell" w:hAnsi="Rockwell"/>
               <w:b/>
+              <w:bCs/>
               <w:sz w:val="18"/>
               <w:szCs w:val="18"/>
             </w:rPr>
@@ -1806,15 +1853,172 @@
           </w:r>
           <w:r>
             <w:rPr>
-              <w:rFonts w:ascii="Rockwell" w:eastAsia="Rockwell" w:hAnsi="Rockwell" w:cs="Rockwell"/>
-              <w:sz w:val="18"/>
-              <w:szCs w:val="18"/>
-            </w:rPr>
-            <w:t xml:space="preserve"> app by redesigning the event view with new features</w:t>
+              <w:rFonts w:ascii="Rockwell" w:hAnsi="Rockwell"/>
+              <w:sz w:val="18"/>
+              <w:szCs w:val="18"/>
+            </w:rPr>
+            <w:t xml:space="preserve"> team to complete tasks and renovate </w:t>
+          </w:r>
+          <w:proofErr w:type="spellStart"/>
+          <w:r>
+            <w:rPr>
+              <w:rFonts w:ascii="Rockwell" w:hAnsi="Rockwell"/>
+              <w:sz w:val="18"/>
+              <w:szCs w:val="18"/>
+            </w:rPr>
+            <w:t>exisiting</w:t>
+          </w:r>
+          <w:proofErr w:type="spellEnd"/>
+          <w:r>
+            <w:rPr>
+              <w:rFonts w:ascii="Rockwell" w:hAnsi="Rockwell"/>
+              <w:sz w:val="18"/>
+              <w:szCs w:val="18"/>
+            </w:rPr>
+            <w:t xml:space="preserve"> application</w:t>
+          </w:r>
+        </w:p>
+        <w:p>
+          <w:pPr>
+            <w:numPr>
+              <w:ilvl w:val="0"/>
+              <w:numId w:val="1"/>
+            </w:numPr>
+            <w:pBdr>
+              <w:top w:val="nil"/>
+              <w:left w:val="nil"/>
+              <w:bottom w:val="nil"/>
+              <w:right w:val="nil"/>
+              <w:between w:val="nil"/>
+            </w:pBdr>
+            <w:spacing w:after="0"/>
+            <w:rPr>
+              <w:rFonts w:ascii="Rockwell" w:eastAsia="Rockwell" w:hAnsi="Rockwell" w:cs="Rockwell"/>
+              <w:sz w:val="18"/>
+              <w:szCs w:val="18"/>
+            </w:rPr>
+          </w:pPr>
+          <w:r>
+            <w:rPr>
+              <w:rFonts w:ascii="Rockwell" w:eastAsia="Rockwell" w:hAnsi="Rockwell" w:cs="Rockwell"/>
+              <w:sz w:val="18"/>
+              <w:szCs w:val="18"/>
+            </w:rPr>
+            <w:t xml:space="preserve">Redesigned </w:t>
+          </w:r>
+          <w:r>
+            <w:rPr>
+              <w:rFonts w:ascii="Rockwell" w:eastAsia="Rockwell" w:hAnsi="Rockwell" w:cs="Rockwell"/>
+              <w:sz w:val="18"/>
+              <w:szCs w:val="18"/>
+            </w:rPr>
+            <w:t>the event view with new features</w:t>
+          </w:r>
+          <w:r>
+            <w:rPr>
+              <w:rFonts w:ascii="Rockwell" w:eastAsia="Rockwell" w:hAnsi="Rockwell" w:cs="Rockwell"/>
+              <w:sz w:val="18"/>
+              <w:szCs w:val="18"/>
+            </w:rPr>
+            <w:t>, providing a more interactive and informative experience</w:t>
           </w:r>
         </w:p>
       </w:sdtContent>
     </w:sdt>
+    <w:p>
+      <w:pPr>
+        <w:numPr>
+          <w:ilvl w:val="0"/>
+          <w:numId w:val="1"/>
+        </w:numPr>
+        <w:pBdr>
+          <w:top w:val="nil"/>
+          <w:left w:val="nil"/>
+          <w:bottom w:val="nil"/>
+          <w:right w:val="nil"/>
+          <w:between w:val="nil"/>
+        </w:pBdr>
+        <w:spacing w:after="0"/>
+        <w:rPr>
+          <w:rFonts w:ascii="Rockwell" w:eastAsia="Rockwell" w:hAnsi="Rockwell" w:cs="Rockwell"/>
+          <w:sz w:val="18"/>
+          <w:szCs w:val="18"/>
+        </w:rPr>
+      </w:pPr>
+      <w:r>
+        <w:rPr>
+          <w:rFonts w:ascii="Rockwell" w:eastAsia="Rockwell" w:hAnsi="Rockwell" w:cs="Rockwell"/>
+          <w:sz w:val="18"/>
+          <w:szCs w:val="18"/>
+        </w:rPr>
+        <w:t>Implemented and lead team to create brand new game to be unveiled during the hackathon</w:t>
+      </w:r>
+    </w:p>
+    <w:p>
+      <w:pPr>
+        <w:numPr>
+          <w:ilvl w:val="0"/>
+          <w:numId w:val="1"/>
+        </w:numPr>
+        <w:pBdr>
+          <w:top w:val="nil"/>
+          <w:left w:val="nil"/>
+          <w:bottom w:val="nil"/>
+          <w:right w:val="nil"/>
+          <w:between w:val="nil"/>
+        </w:pBdr>
+        <w:spacing w:after="0"/>
+        <w:rPr>
+          <w:rFonts w:ascii="Rockwell" w:eastAsia="Rockwell" w:hAnsi="Rockwell" w:cs="Rockwell"/>
+          <w:sz w:val="18"/>
+          <w:szCs w:val="18"/>
+        </w:rPr>
+      </w:pPr>
+      <w:r>
+        <w:rPr>
+          <w:rFonts w:ascii="Rockwell" w:eastAsia="Rockwell" w:hAnsi="Rockwell" w:cs="Rockwell"/>
+          <w:sz w:val="18"/>
+          <w:szCs w:val="18"/>
+        </w:rPr>
+        <w:t xml:space="preserve">Developed in </w:t>
+      </w:r>
+      <w:r>
+        <w:rPr>
+          <w:rFonts w:ascii="Rockwell" w:eastAsia="Rockwell" w:hAnsi="Rockwell" w:cs="Rockwell"/>
+          <w:b/>
+          <w:bCs/>
+          <w:sz w:val="18"/>
+          <w:szCs w:val="18"/>
+        </w:rPr>
+        <w:t>Swift</w:t>
+      </w:r>
+      <w:r>
+        <w:rPr>
+          <w:rFonts w:ascii="Rockwell" w:eastAsia="Rockwell" w:hAnsi="Rockwell" w:cs="Rockwell"/>
+          <w:sz w:val="18"/>
+          <w:szCs w:val="18"/>
+        </w:rPr>
+        <w:t xml:space="preserve">, using </w:t>
+      </w:r>
+      <w:r>
+        <w:rPr>
+          <w:rFonts w:ascii="Rockwell" w:eastAsia="Rockwell" w:hAnsi="Rockwell" w:cs="Rockwell"/>
+          <w:sz w:val="18"/>
+          <w:szCs w:val="18"/>
+        </w:rPr>
+        <w:t>modern collaborative workflows</w:t>
+      </w:r>
+      <w:r>
+        <w:rPr>
+          <w:rFonts w:ascii="Rockwell" w:eastAsia="Rockwell" w:hAnsi="Rockwell" w:cs="Rockwell"/>
+          <w:sz w:val="18"/>
+          <w:szCs w:val="18"/>
+        </w:rPr>
+        <w:t xml:space="preserve"> and iOS development concepts</w:t>
+      </w:r>
+      <w:bookmarkStart w:id="0" w:name="_GoBack"/>
+      <w:bookmarkEnd w:id="0"/>
+    </w:p>
     <w:sdt>
       <w:sdtPr>
         <w:tag w:val="goog_rdk_27"/>
@@ -1847,7 +2051,23 @@
               <w:sz w:val="18"/>
               <w:szCs w:val="18"/>
             </w:rPr>
-            <w:t>Planned and organized tech talks to be given during the event</w:t>
+            <w:t>Planned and organized tech</w:t>
+          </w:r>
+          <w:r>
+            <w:rPr>
+              <w:rFonts w:ascii="Rockwell" w:eastAsia="Rockwell" w:hAnsi="Rockwell" w:cs="Rockwell"/>
+              <w:sz w:val="18"/>
+              <w:szCs w:val="18"/>
+            </w:rPr>
+            <w:t>nical</w:t>
+          </w:r>
+          <w:r>
+            <w:rPr>
+              <w:rFonts w:ascii="Rockwell" w:eastAsia="Rockwell" w:hAnsi="Rockwell" w:cs="Rockwell"/>
+              <w:sz w:val="18"/>
+              <w:szCs w:val="18"/>
+            </w:rPr>
+            <w:t xml:space="preserve"> talks to be given during the event</w:t>
           </w:r>
         </w:p>
       </w:sdtContent>
@@ -3091,7 +3311,7 @@
       </w:pPr>
     </w:pPrDefault>
   </w:docDefaults>
-  <w:latentStyles w:defLockedState="0" w:defUIPriority="99" w:defSemiHidden="0" w:defUnhideWhenUsed="0" w:defQFormat="0" w:count="376">
+  <w:latentStyles w:defLockedState="0" w:defUIPriority="99" w:defSemiHidden="0" w:defUnhideWhenUsed="0" w:defQFormat="0" w:count="377">
     <w:lsdException w:name="Normal" w:uiPriority="0" w:qFormat="1"/>
     <w:lsdException w:name="heading 1" w:uiPriority="9" w:qFormat="1"/>
     <w:lsdException w:name="heading 2" w:semiHidden="1" w:uiPriority="9" w:unhideWhenUsed="1" w:qFormat="1"/>
@@ -3197,7 +3417,6 @@
     <w:lsdException w:name="HTML Sample" w:semiHidden="1" w:unhideWhenUsed="1"/>
     <w:lsdException w:name="HTML Typewriter" w:semiHidden="1" w:unhideWhenUsed="1"/>
     <w:lsdException w:name="HTML Variable" w:semiHidden="1" w:unhideWhenUsed="1"/>
-    <w:lsdException w:name="Normal Table" w:semiHidden="1" w:unhideWhenUsed="1"/>
     <w:lsdException w:name="annotation subject" w:semiHidden="1" w:unhideWhenUsed="1"/>
     <w:lsdException w:name="No List" w:semiHidden="1" w:unhideWhenUsed="1"/>
     <w:lsdException w:name="Outline List 1" w:semiHidden="1" w:unhideWhenUsed="1"/>
@@ -3244,10 +3463,8 @@
     <w:lsdException w:name="Table Subtle 2" w:semiHidden="1" w:unhideWhenUsed="1"/>
     <w:lsdException w:name="Table Web 1" w:semiHidden="1" w:unhideWhenUsed="1"/>
     <w:lsdException w:name="Table Web 2" w:semiHidden="1" w:unhideWhenUsed="1"/>
-    <w:lsdException w:name="Table Web 3" w:semiHidden="1" w:unhideWhenUsed="1"/>
     <w:lsdException w:name="Balloon Text" w:semiHidden="1" w:unhideWhenUsed="1"/>
     <w:lsdException w:name="Table Grid" w:uiPriority="39"/>
-    <w:lsdException w:name="Table Theme" w:semiHidden="1" w:unhideWhenUsed="1"/>
     <w:lsdException w:name="Placeholder Text" w:semiHidden="1"/>
     <w:lsdException w:name="No Spacing" w:uiPriority="1" w:qFormat="1"/>
     <w:lsdException w:name="Light Shading" w:uiPriority="60"/>
@@ -3468,6 +3685,7 @@
     <w:lsdException w:name="Hashtag" w:semiHidden="1" w:unhideWhenUsed="1"/>
     <w:lsdException w:name="Unresolved Mention" w:semiHidden="1" w:unhideWhenUsed="1"/>
     <w:lsdException w:name="Smart Link" w:semiHidden="1" w:unhideWhenUsed="1"/>
+    <w:lsdException w:name="Smart Link Error" w:semiHidden="1" w:unhideWhenUsed="1"/>
   </w:latentStyles>
   <w:style w:type="paragraph" w:default="1" w:styleId="Normal">
     <w:name w:val="Normal"/>

</xml_diff>

<commit_message>
Add SiMHacks under MHacks
</commit_message>
<xml_diff>
--- a/Connor Svrcek Resume.docx
+++ b/Connor Svrcek Resume.docx
@@ -1904,6 +1904,81 @@
               <w:sz w:val="18"/>
               <w:szCs w:val="18"/>
             </w:rPr>
+            <w:t xml:space="preserve">Implemented and lead team to create </w:t>
+          </w:r>
+          <w:proofErr w:type="spellStart"/>
+          <w:r>
+            <w:rPr>
+              <w:rFonts w:ascii="Rockwell" w:eastAsia="Rockwell" w:hAnsi="Rockwell" w:cs="Rockwell"/>
+              <w:sz w:val="18"/>
+              <w:szCs w:val="18"/>
+            </w:rPr>
+            <w:t>SiMHacks</w:t>
+          </w:r>
+          <w:proofErr w:type="spellEnd"/>
+          <w:r>
+            <w:rPr>
+              <w:rFonts w:ascii="Rockwell" w:eastAsia="Rockwell" w:hAnsi="Rockwell" w:cs="Rockwell"/>
+              <w:sz w:val="18"/>
+              <w:szCs w:val="18"/>
+            </w:rPr>
+            <w:t>, a brand new g</w:t>
+          </w:r>
+          <w:r>
+            <w:rPr>
+              <w:rFonts w:ascii="Rockwell" w:eastAsia="Rockwell" w:hAnsi="Rockwell" w:cs="Rockwell"/>
+              <w:sz w:val="18"/>
+              <w:szCs w:val="18"/>
+            </w:rPr>
+            <w:t xml:space="preserve">ame played during </w:t>
+          </w:r>
+          <w:proofErr w:type="spellStart"/>
+          <w:r>
+            <w:rPr>
+              <w:rFonts w:ascii="Rockwell" w:eastAsia="Rockwell" w:hAnsi="Rockwell" w:cs="Rockwell"/>
+              <w:sz w:val="18"/>
+              <w:szCs w:val="18"/>
+            </w:rPr>
+            <w:t>MHacks</w:t>
+          </w:r>
+          <w:proofErr w:type="spellEnd"/>
+          <w:r>
+            <w:rPr>
+              <w:rFonts w:ascii="Rockwell" w:eastAsia="Rockwell" w:hAnsi="Rockwell" w:cs="Rockwell"/>
+              <w:sz w:val="18"/>
+              <w:szCs w:val="18"/>
+            </w:rPr>
+            <w:t xml:space="preserve"> 12</w:t>
+          </w:r>
+          <w:bookmarkStart w:id="0" w:name="_GoBack"/>
+          <w:bookmarkEnd w:id="0"/>
+        </w:p>
+        <w:p>
+          <w:pPr>
+            <w:numPr>
+              <w:ilvl w:val="0"/>
+              <w:numId w:val="1"/>
+            </w:numPr>
+            <w:pBdr>
+              <w:top w:val="nil"/>
+              <w:left w:val="nil"/>
+              <w:bottom w:val="nil"/>
+              <w:right w:val="nil"/>
+              <w:between w:val="nil"/>
+            </w:pBdr>
+            <w:spacing w:after="0"/>
+            <w:rPr>
+              <w:rFonts w:ascii="Rockwell" w:eastAsia="Rockwell" w:hAnsi="Rockwell" w:cs="Rockwell"/>
+              <w:sz w:val="18"/>
+              <w:szCs w:val="18"/>
+            </w:rPr>
+          </w:pPr>
+          <w:r>
+            <w:rPr>
+              <w:rFonts w:ascii="Rockwell" w:eastAsia="Rockwell" w:hAnsi="Rockwell" w:cs="Rockwell"/>
+              <w:sz w:val="18"/>
+              <w:szCs w:val="18"/>
+            </w:rPr>
             <w:t xml:space="preserve">Redesigned </w:t>
           </w:r>
           <w:r>
@@ -1925,35 +2000,6 @@
         </w:p>
       </w:sdtContent>
     </w:sdt>
-    <w:p>
-      <w:pPr>
-        <w:numPr>
-          <w:ilvl w:val="0"/>
-          <w:numId w:val="1"/>
-        </w:numPr>
-        <w:pBdr>
-          <w:top w:val="nil"/>
-          <w:left w:val="nil"/>
-          <w:bottom w:val="nil"/>
-          <w:right w:val="nil"/>
-          <w:between w:val="nil"/>
-        </w:pBdr>
-        <w:spacing w:after="0"/>
-        <w:rPr>
-          <w:rFonts w:ascii="Rockwell" w:eastAsia="Rockwell" w:hAnsi="Rockwell" w:cs="Rockwell"/>
-          <w:sz w:val="18"/>
-          <w:szCs w:val="18"/>
-        </w:rPr>
-      </w:pPr>
-      <w:r>
-        <w:rPr>
-          <w:rFonts w:ascii="Rockwell" w:eastAsia="Rockwell" w:hAnsi="Rockwell" w:cs="Rockwell"/>
-          <w:sz w:val="18"/>
-          <w:szCs w:val="18"/>
-        </w:rPr>
-        <w:t>Implemented and lead team to create brand new game to be unveiled during the hackathon</w:t>
-      </w:r>
-    </w:p>
     <w:p>
       <w:pPr>
         <w:numPr>
@@ -2016,8 +2062,6 @@
         </w:rPr>
         <w:t xml:space="preserve"> and iOS development concepts</w:t>
       </w:r>
-      <w:bookmarkStart w:id="0" w:name="_GoBack"/>
-      <w:bookmarkEnd w:id="0"/>
     </w:p>
     <w:sdt>
       <w:sdtPr>
@@ -3417,6 +3461,7 @@
     <w:lsdException w:name="HTML Sample" w:semiHidden="1" w:unhideWhenUsed="1"/>
     <w:lsdException w:name="HTML Typewriter" w:semiHidden="1" w:unhideWhenUsed="1"/>
     <w:lsdException w:name="HTML Variable" w:semiHidden="1" w:unhideWhenUsed="1"/>
+    <w:lsdException w:name="Normal Table" w:semiHidden="1" w:unhideWhenUsed="1"/>
     <w:lsdException w:name="annotation subject" w:semiHidden="1" w:unhideWhenUsed="1"/>
     <w:lsdException w:name="No List" w:semiHidden="1" w:unhideWhenUsed="1"/>
     <w:lsdException w:name="Outline List 1" w:semiHidden="1" w:unhideWhenUsed="1"/>
@@ -3463,8 +3508,10 @@
     <w:lsdException w:name="Table Subtle 2" w:semiHidden="1" w:unhideWhenUsed="1"/>
     <w:lsdException w:name="Table Web 1" w:semiHidden="1" w:unhideWhenUsed="1"/>
     <w:lsdException w:name="Table Web 2" w:semiHidden="1" w:unhideWhenUsed="1"/>
+    <w:lsdException w:name="Table Web 3" w:semiHidden="1" w:unhideWhenUsed="1"/>
     <w:lsdException w:name="Balloon Text" w:semiHidden="1" w:unhideWhenUsed="1"/>
     <w:lsdException w:name="Table Grid" w:uiPriority="39"/>
+    <w:lsdException w:name="Table Theme" w:semiHidden="1" w:unhideWhenUsed="1"/>
     <w:lsdException w:name="Placeholder Text" w:semiHidden="1"/>
     <w:lsdException w:name="No Spacing" w:uiPriority="1" w:qFormat="1"/>
     <w:lsdException w:name="Light Shading" w:uiPriority="60"/>

</xml_diff>